<commit_message>
exercise 2-4 virker og er afleveret
</commit_message>
<xml_diff>
--- a/Ex2-4_s205049_s200413/Ex2-4_s205049_s200413.docx
+++ b/Ex2-4_s205049_s200413/Ex2-4_s205049_s200413.docx
@@ -175,23 +175,7 @@
           <w:shd w:val="clear" w:color="auto" w:fill="FFFFFF"/>
           <w:lang w:val="en-US"/>
         </w:rPr>
-        <w:t xml:space="preserve">INPUT is a floating input that needs an external pull up or pull down </w:t>
-      </w:r>
-      <w:proofErr w:type="gramStart"/>
-      <w:r>
-        <w:rPr>
-          <w:shd w:val="clear" w:color="auto" w:fill="FFFFFF"/>
-          <w:lang w:val="en-US"/>
-        </w:rPr>
-        <w:t>in order to</w:t>
-      </w:r>
-      <w:proofErr w:type="gramEnd"/>
-      <w:r>
-        <w:rPr>
-          <w:shd w:val="clear" w:color="auto" w:fill="FFFFFF"/>
-          <w:lang w:val="en-US"/>
-        </w:rPr>
-        <w:t xml:space="preserve"> be a logical input, where the INPUT_PULLUP has an internal pull-up resistor that pulls the signal high, and the input is often active low when a pull up is present.</w:t>
+        <w:t>INPUT is a floating input that needs an external pull up or pull down in order to be a logical input, where the INPUT_PULLUP has an internal pull-up resistor that pulls the signal high, and the input is often active low when a pull up is present.</w:t>
       </w:r>
     </w:p>
     <w:p>
@@ -270,23 +254,7 @@
           <w:shd w:val="clear" w:color="auto" w:fill="FFFFFF"/>
           <w:lang w:val="en-US"/>
         </w:rPr>
-        <w:t xml:space="preserve">3c: What is the </w:t>
-      </w:r>
-      <w:proofErr w:type="gramStart"/>
-      <w:r>
-        <w:rPr>
-          <w:shd w:val="clear" w:color="auto" w:fill="FFFFFF"/>
-          <w:lang w:val="en-US"/>
-        </w:rPr>
-        <w:t>operator !</w:t>
-      </w:r>
-      <w:proofErr w:type="gramEnd"/>
-      <w:r>
-        <w:rPr>
-          <w:shd w:val="clear" w:color="auto" w:fill="FFFFFF"/>
-          <w:lang w:val="en-US"/>
-        </w:rPr>
-        <w:t xml:space="preserve"> used for?</w:t>
+        <w:t>3c: What is the operator ! used for?</w:t>
       </w:r>
     </w:p>
     <w:p>
@@ -329,6 +297,53 @@
           <w:lang w:val="en-US"/>
         </w:rPr>
         <w:t>Yes, no problem.</w:t>
+      </w:r>
+    </w:p>
+    <w:p>
+      <w:pPr>
+        <w:rPr>
+          <w:lang w:val="en-US"/>
+        </w:rPr>
+      </w:pPr>
+      <w:r>
+        <w:rPr>
+          <w:lang w:val="en-US"/>
+        </w:rPr>
+        <w:drawing>
+          <wp:inline distT="0" distB="0" distL="0" distR="0" wp14:anchorId="28F2B887" wp14:editId="0242E1DC">
+            <wp:extent cx="6120130" cy="3653155"/>
+            <wp:effectExtent l="0" t="0" r="1270" b="4445"/>
+            <wp:docPr id="150001801" name="Billede 1" descr="Et billede, der indeholder Elektroteknik, Kredsløbskomponent, Elektronisk komponent, Passive kredsløbskomponenter&#10;&#10;Automatisk genereret beskrivelse"/>
+            <wp:cNvGraphicFramePr>
+              <a:graphicFrameLocks xmlns:a="http://schemas.openxmlformats.org/drawingml/2006/main" noChangeAspect="1"/>
+            </wp:cNvGraphicFramePr>
+            <a:graphic xmlns:a="http://schemas.openxmlformats.org/drawingml/2006/main">
+              <a:graphicData uri="http://schemas.openxmlformats.org/drawingml/2006/picture">
+                <pic:pic xmlns:pic="http://schemas.openxmlformats.org/drawingml/2006/picture">
+                  <pic:nvPicPr>
+                    <pic:cNvPr id="150001801" name="Billede 1" descr="Et billede, der indeholder Elektroteknik, Kredsløbskomponent, Elektronisk komponent, Passive kredsløbskomponenter&#10;&#10;Automatisk genereret beskrivelse"/>
+                    <pic:cNvPicPr/>
+                  </pic:nvPicPr>
+                  <pic:blipFill>
+                    <a:blip r:embed="rId4"/>
+                    <a:stretch>
+                      <a:fillRect/>
+                    </a:stretch>
+                  </pic:blipFill>
+                  <pic:spPr>
+                    <a:xfrm>
+                      <a:off x="0" y="0"/>
+                      <a:ext cx="6120130" cy="3653155"/>
+                    </a:xfrm>
+                    <a:prstGeom prst="rect">
+                      <a:avLst/>
+                    </a:prstGeom>
+                  </pic:spPr>
+                </pic:pic>
+              </a:graphicData>
+            </a:graphic>
+          </wp:inline>
+        </w:drawing>
       </w:r>
     </w:p>
     <w:sectPr>

</xml_diff>